<commit_message>
bump vc and improve documentation on watermark
</commit_message>
<xml_diff>
--- a/doc/ninja-forms-videomail documentation.docx
+++ b/doc/ninja-forms-videomail documentation.docx
@@ -9,6 +9,7 @@
         <w:keepLines w:val="false"/>
         <w:shd w:val="clear" w:fill="FFFFFF"/>
         <w:spacing w:lineRule="auto" w:line="264" w:before="0" w:after="300"/>
+        <w:contextualSpacing/>
         <w:rPr>
           <w:b/>
           <w:b/>
@@ -63,6 +64,7 @@
         <w:keepLines w:val="false"/>
         <w:shd w:val="clear" w:fill="FFFFFF"/>
         <w:spacing w:lineRule="auto" w:line="264" w:before="0" w:after="300"/>
+        <w:contextualSpacing/>
         <w:rPr>
           <w:b/>
           <w:b/>
@@ -132,6 +134,7 @@
         <w:keepLines w:val="false"/>
         <w:shd w:val="clear" w:fill="FFFFFF"/>
         <w:spacing w:lineRule="auto" w:line="264" w:before="520" w:after="300"/>
+        <w:contextualSpacing/>
         <w:rPr>
           <w:b/>
           <w:b/>
@@ -1465,6 +1468,7 @@
       <w:pPr>
         <w:pStyle w:val="Heading2"/>
         <w:spacing w:before="0" w:after="0"/>
+        <w:contextualSpacing/>
         <w:rPr>
           <w:b/>
           <w:b/>
@@ -1913,7 +1917,11 @@
         </w:rPr>
       </w:pPr>
       <w:r>
-        <w:rPr/>
+        <w:rPr>
+          <w:color w:val="424242"/>
+          <w:sz w:val="30"/>
+          <w:szCs w:val="30"/>
+        </w:rPr>
       </w:r>
     </w:p>
     <w:p>
@@ -2047,15 +2055,226 @@
           <w:sz w:val="30"/>
           <w:szCs w:val="30"/>
         </w:rPr>
-        <w:t xml:space="preserve">To keep the videos forever, you could download them locally from the submission page, see picture of step #16 </w:t>
-      </w:r>
-      <w:r>
-        <w:rPr>
-          <w:color w:val="424242"/>
-          <w:sz w:val="30"/>
-          <w:szCs w:val="30"/>
-        </w:rPr>
-        <w:t>or enable the “Save To Media Library option.</w:t>
+        <w:t>To keep the videos forever, you could download them locally from the submission page, see picture of step #16 or enable the “Save To Media Library option.</w:t>
+      </w:r>
+    </w:p>
+    <w:p>
+      <w:pPr>
+        <w:pStyle w:val="Normal"/>
+        <w:spacing w:before="0" w:after="0"/>
+        <w:rPr>
+          <w:color w:val="424242"/>
+          <w:sz w:val="30"/>
+          <w:szCs w:val="30"/>
+        </w:rPr>
+      </w:pPr>
+      <w:r>
+        <w:rPr>
+          <w:color w:val="424242"/>
+          <w:sz w:val="30"/>
+          <w:szCs w:val="30"/>
+        </w:rPr>
+      </w:r>
+    </w:p>
+    <w:p>
+      <w:pPr>
+        <w:pStyle w:val="Normal"/>
+        <w:spacing w:before="0" w:after="0"/>
+        <w:rPr>
+          <w:i/>
+          <w:i/>
+          <w:iCs/>
+          <w:color w:val="424242"/>
+          <w:sz w:val="30"/>
+          <w:szCs w:val="30"/>
+        </w:rPr>
+      </w:pPr>
+      <w:r>
+        <w:rPr>
+          <w:i/>
+          <w:iCs/>
+          <w:color w:val="424242"/>
+          <w:sz w:val="30"/>
+          <w:szCs w:val="30"/>
+        </w:rPr>
+        <w:t>“</w:t>
+      </w:r>
+      <w:r>
+        <w:rPr>
+          <w:i/>
+          <w:iCs/>
+          <w:color w:val="424242"/>
+          <w:sz w:val="30"/>
+          <w:szCs w:val="30"/>
+        </w:rPr>
+        <w:t>Why is this very small videomail.io watermark always seen on videos in the bottom left corner, even when I have purchased the plugin?”</w:t>
+      </w:r>
+    </w:p>
+    <w:p>
+      <w:pPr>
+        <w:pStyle w:val="Normal"/>
+        <w:spacing w:before="0" w:after="0"/>
+        <w:rPr>
+          <w:color w:val="424242"/>
+          <w:sz w:val="30"/>
+          <w:szCs w:val="30"/>
+        </w:rPr>
+      </w:pPr>
+      <w:r>
+        <w:rPr>
+          <w:color w:val="424242"/>
+          <w:sz w:val="30"/>
+          <w:szCs w:val="30"/>
+        </w:rPr>
+      </w:r>
+    </w:p>
+    <w:p>
+      <w:pPr>
+        <w:pStyle w:val="Normal"/>
+        <w:spacing w:before="0" w:after="0"/>
+        <w:rPr>
+          <w:color w:val="424242"/>
+          <w:sz w:val="30"/>
+          <w:szCs w:val="30"/>
+        </w:rPr>
+      </w:pPr>
+      <w:r>
+        <w:rPr>
+          <w:color w:val="424242"/>
+          <w:sz w:val="30"/>
+          <w:szCs w:val="30"/>
+        </w:rPr>
+        <w:t xml:space="preserve">Yeah I’m afraid, even when you have paid, the watermark stays for a couple of good reasons. I've been coding hard, for 4 years, on this invention which is a world-first without getting anything in return. </w:t>
+      </w:r>
+    </w:p>
+    <w:p>
+      <w:pPr>
+        <w:pStyle w:val="Normal"/>
+        <w:spacing w:before="0" w:after="0"/>
+        <w:rPr>
+          <w:color w:val="424242"/>
+          <w:sz w:val="30"/>
+          <w:szCs w:val="30"/>
+        </w:rPr>
+      </w:pPr>
+      <w:r>
+        <w:rPr>
+          <w:color w:val="424242"/>
+          <w:sz w:val="30"/>
+          <w:szCs w:val="30"/>
+        </w:rPr>
+      </w:r>
+    </w:p>
+    <w:p>
+      <w:pPr>
+        <w:pStyle w:val="Normal"/>
+        <w:spacing w:before="0" w:after="0"/>
+        <w:rPr>
+          <w:color w:val="424242"/>
+          <w:sz w:val="30"/>
+          <w:szCs w:val="30"/>
+        </w:rPr>
+      </w:pPr>
+      <w:r>
+        <w:rPr>
+          <w:color w:val="424242"/>
+          <w:sz w:val="30"/>
+          <w:szCs w:val="30"/>
+        </w:rPr>
+        <w:t>My philosophy is to pass it onto others, at a low price and the watermark helps me to showcase my hard work. Ultimately it's about accessibility, to support Sign Language, my favorite language.</w:t>
+      </w:r>
+    </w:p>
+    <w:p>
+      <w:pPr>
+        <w:pStyle w:val="Normal"/>
+        <w:spacing w:before="0" w:after="0"/>
+        <w:rPr>
+          <w:color w:val="424242"/>
+          <w:sz w:val="30"/>
+          <w:szCs w:val="30"/>
+        </w:rPr>
+      </w:pPr>
+      <w:r>
+        <w:rPr>
+          <w:color w:val="424242"/>
+          <w:sz w:val="30"/>
+          <w:szCs w:val="30"/>
+        </w:rPr>
+      </w:r>
+    </w:p>
+    <w:p>
+      <w:pPr>
+        <w:pStyle w:val="Normal"/>
+        <w:spacing w:before="0" w:after="0"/>
+        <w:rPr>
+          <w:color w:val="424242"/>
+          <w:sz w:val="30"/>
+          <w:szCs w:val="30"/>
+        </w:rPr>
+      </w:pPr>
+      <w:r>
+        <w:rPr>
+          <w:color w:val="424242"/>
+          <w:sz w:val="30"/>
+          <w:szCs w:val="30"/>
+        </w:rPr>
+        <w:t>But I can imagine to remove it under following conditions;</w:t>
+      </w:r>
+    </w:p>
+    <w:p>
+      <w:pPr>
+        <w:pStyle w:val="Normal"/>
+        <w:spacing w:before="0" w:after="0"/>
+        <w:rPr>
+          <w:color w:val="424242"/>
+          <w:sz w:val="30"/>
+          <w:szCs w:val="30"/>
+        </w:rPr>
+      </w:pPr>
+      <w:r>
+        <w:rPr>
+          <w:color w:val="424242"/>
+          <w:sz w:val="30"/>
+          <w:szCs w:val="30"/>
+        </w:rPr>
+      </w:r>
+    </w:p>
+    <w:p>
+      <w:pPr>
+        <w:pStyle w:val="Normal"/>
+        <w:numPr>
+          <w:ilvl w:val="0"/>
+          <w:numId w:val="3"/>
+        </w:numPr>
+        <w:spacing w:before="0" w:after="0"/>
+        <w:rPr/>
+      </w:pPr>
+      <w:r>
+        <w:rPr>
+          <w:color w:val="424242"/>
+          <w:sz w:val="30"/>
+          <w:szCs w:val="30"/>
+        </w:rPr>
+        <w:t>videomail is well known in near future and doesn't need the watermark any longer</w:t>
+      </w:r>
+    </w:p>
+    <w:p>
+      <w:pPr>
+        <w:pStyle w:val="Normal"/>
+        <w:numPr>
+          <w:ilvl w:val="0"/>
+          <w:numId w:val="3"/>
+        </w:numPr>
+        <w:spacing w:before="0" w:after="0"/>
+        <w:rPr/>
+      </w:pPr>
+      <w:r>
+        <w:rPr>
+          <w:color w:val="424242"/>
+          <w:sz w:val="30"/>
+          <w:szCs w:val="30"/>
+        </w:rPr>
+        <w:t>for an additional price or donation for my hard work</w:t>
       </w:r>
     </w:p>
     <w:p>
@@ -2179,6 +2398,7 @@
       <w:pPr>
         <w:pStyle w:val="Heading2"/>
         <w:spacing w:before="0" w:after="0"/>
+        <w:contextualSpacing/>
         <w:rPr>
           <w:b/>
           <w:b/>
@@ -2187,26 +2407,31 @@
         </w:rPr>
       </w:pPr>
       <w:r>
-        <w:rPr/>
-      </w:r>
-      <w:r>
-        <w:br w:type="page"/>
-      </w:r>
-    </w:p>
-    <w:p>
-      <w:pPr>
-        <w:pStyle w:val="Heading2"/>
-        <w:spacing w:before="0" w:after="0"/>
-        <w:rPr/>
-      </w:pPr>
-      <w:bookmarkStart w:id="4" w:name="_nfhpe891uf69"/>
-      <w:bookmarkEnd w:id="4"/>
-      <w:r>
         <w:rPr>
           <w:b/>
           <w:sz w:val="36"/>
           <w:szCs w:val="36"/>
         </w:rPr>
+      </w:r>
+      <w:r>
+        <w:br w:type="page"/>
+      </w:r>
+    </w:p>
+    <w:p>
+      <w:pPr>
+        <w:pStyle w:val="Heading2"/>
+        <w:spacing w:before="0" w:after="0"/>
+        <w:contextualSpacing/>
+        <w:rPr/>
+      </w:pPr>
+      <w:bookmarkStart w:id="4" w:name="_nfhpe891uf69"/>
+      <w:bookmarkEnd w:id="4"/>
+      <w:r>
+        <w:rPr>
+          <w:b/>
+          <w:sz w:val="36"/>
+          <w:szCs w:val="36"/>
+        </w:rPr>
         <w:t>All Options</w:t>
       </w:r>
     </w:p>
@@ -2214,6 +2439,7 @@
       <w:pPr>
         <w:pStyle w:val="Heading3"/>
         <w:spacing w:before="0" w:after="0"/>
+        <w:contextualSpacing/>
         <w:rPr>
           <w:b/>
           <w:b/>
@@ -2243,7 +2469,7 @@
         <w:tblStyle w:val="Table1"/>
         <w:tblW w:w="9000" w:type="dxa"/>
         <w:jc w:val="left"/>
-        <w:tblInd w:w="-27" w:type="dxa"/>
+        <w:tblInd w:w="-37" w:type="dxa"/>
         <w:tblBorders>
           <w:top w:val="single" w:sz="8" w:space="0" w:color="000001"/>
           <w:left w:val="single" w:sz="8" w:space="0" w:color="000001"/>
@@ -2254,7 +2480,7 @@
         </w:tblBorders>
         <w:tblCellMar>
           <w:top w:w="100" w:type="dxa"/>
-          <w:left w:w="80" w:type="dxa"/>
+          <w:left w:w="70" w:type="dxa"/>
           <w:bottom w:w="100" w:type="dxa"/>
           <w:right w:w="100" w:type="dxa"/>
         </w:tblCellMar>
@@ -2279,7 +2505,7 @@
             </w:tcBorders>
             <w:shd w:fill="auto" w:val="clear"/>
             <w:tcMar>
-              <w:left w:w="80" w:type="dxa"/>
+              <w:left w:w="70" w:type="dxa"/>
             </w:tcMar>
           </w:tcPr>
           <w:p>
@@ -2318,7 +2544,7 @@
             </w:tcBorders>
             <w:shd w:fill="auto" w:val="clear"/>
             <w:tcMar>
-              <w:left w:w="80" w:type="dxa"/>
+              <w:left w:w="70" w:type="dxa"/>
             </w:tcMar>
           </w:tcPr>
           <w:p>
@@ -2355,7 +2581,7 @@
             </w:tcBorders>
             <w:shd w:fill="auto" w:val="clear"/>
             <w:tcMar>
-              <w:left w:w="80" w:type="dxa"/>
+              <w:left w:w="70" w:type="dxa"/>
             </w:tcMar>
           </w:tcPr>
           <w:p>
@@ -2394,7 +2620,7 @@
             </w:tcBorders>
             <w:shd w:fill="auto" w:val="clear"/>
             <w:tcMar>
-              <w:left w:w="80" w:type="dxa"/>
+              <w:left w:w="70" w:type="dxa"/>
             </w:tcMar>
           </w:tcPr>
           <w:p>
@@ -2431,7 +2657,7 @@
             </w:tcBorders>
             <w:shd w:fill="auto" w:val="clear"/>
             <w:tcMar>
-              <w:left w:w="80" w:type="dxa"/>
+              <w:left w:w="70" w:type="dxa"/>
             </w:tcMar>
           </w:tcPr>
           <w:p>
@@ -2472,7 +2698,7 @@
             </w:tcBorders>
             <w:shd w:fill="auto" w:val="clear"/>
             <w:tcMar>
-              <w:left w:w="80" w:type="dxa"/>
+              <w:left w:w="70" w:type="dxa"/>
             </w:tcMar>
           </w:tcPr>
           <w:p>
@@ -2500,6 +2726,7 @@
           <w:tcPr>
             <w:tcW w:w="2145" w:type="dxa"/>
             <w:tcBorders>
+              <w:top w:val="single" w:sz="8" w:space="0" w:color="000001"/>
               <w:left w:val="single" w:sz="8" w:space="0" w:color="000001"/>
               <w:bottom w:val="single" w:sz="8" w:space="0" w:color="000001"/>
               <w:right w:val="single" w:sz="8" w:space="0" w:color="000001"/>
@@ -2508,7 +2735,7 @@
             </w:tcBorders>
             <w:shd w:fill="auto" w:val="clear"/>
             <w:tcMar>
-              <w:left w:w="80" w:type="dxa"/>
+              <w:left w:w="70" w:type="dxa"/>
             </w:tcMar>
           </w:tcPr>
           <w:p>
@@ -2538,6 +2765,7 @@
           <w:tcPr>
             <w:tcW w:w="6854" w:type="dxa"/>
             <w:tcBorders>
+              <w:top w:val="single" w:sz="8" w:space="0" w:color="000001"/>
               <w:left w:val="single" w:sz="8" w:space="0" w:color="000001"/>
               <w:bottom w:val="single" w:sz="8" w:space="0" w:color="000001"/>
               <w:right w:val="single" w:sz="8" w:space="0" w:color="000001"/>
@@ -2546,7 +2774,7 @@
             </w:tcBorders>
             <w:shd w:fill="auto" w:val="clear"/>
             <w:tcMar>
-              <w:left w:w="80" w:type="dxa"/>
+              <w:left w:w="70" w:type="dxa"/>
             </w:tcMar>
           </w:tcPr>
           <w:p>
@@ -2583,7 +2811,7 @@
             </w:tcBorders>
             <w:shd w:fill="auto" w:val="clear"/>
             <w:tcMar>
-              <w:left w:w="80" w:type="dxa"/>
+              <w:left w:w="70" w:type="dxa"/>
             </w:tcMar>
           </w:tcPr>
           <w:p>
@@ -2622,7 +2850,7 @@
             </w:tcBorders>
             <w:shd w:fill="auto" w:val="clear"/>
             <w:tcMar>
-              <w:left w:w="80" w:type="dxa"/>
+              <w:left w:w="70" w:type="dxa"/>
             </w:tcMar>
           </w:tcPr>
           <w:p>
@@ -2755,7 +2983,7 @@
             </w:tcBorders>
             <w:shd w:fill="auto" w:val="clear"/>
             <w:tcMar>
-              <w:left w:w="80" w:type="dxa"/>
+              <w:left w:w="70" w:type="dxa"/>
             </w:tcMar>
           </w:tcPr>
           <w:p>
@@ -2794,7 +3022,7 @@
             </w:tcBorders>
             <w:shd w:fill="auto" w:val="clear"/>
             <w:tcMar>
-              <w:left w:w="80" w:type="dxa"/>
+              <w:left w:w="70" w:type="dxa"/>
             </w:tcMar>
           </w:tcPr>
           <w:p>
@@ -2831,7 +3059,7 @@
             </w:tcBorders>
             <w:shd w:fill="auto" w:val="clear"/>
             <w:tcMar>
-              <w:left w:w="80" w:type="dxa"/>
+              <w:left w:w="70" w:type="dxa"/>
             </w:tcMar>
           </w:tcPr>
           <w:p>
@@ -2870,7 +3098,7 @@
             </w:tcBorders>
             <w:shd w:fill="auto" w:val="clear"/>
             <w:tcMar>
-              <w:left w:w="80" w:type="dxa"/>
+              <w:left w:w="70" w:type="dxa"/>
             </w:tcMar>
           </w:tcPr>
           <w:p>
@@ -2907,7 +3135,7 @@
             </w:tcBorders>
             <w:shd w:fill="auto" w:val="clear"/>
             <w:tcMar>
-              <w:left w:w="80" w:type="dxa"/>
+              <w:left w:w="70" w:type="dxa"/>
             </w:tcMar>
           </w:tcPr>
           <w:p>
@@ -2946,7 +3174,7 @@
             </w:tcBorders>
             <w:shd w:fill="auto" w:val="clear"/>
             <w:tcMar>
-              <w:left w:w="80" w:type="dxa"/>
+              <w:left w:w="70" w:type="dxa"/>
             </w:tcMar>
           </w:tcPr>
           <w:p>
@@ -2983,7 +3211,7 @@
             </w:tcBorders>
             <w:shd w:fill="auto" w:val="clear"/>
             <w:tcMar>
-              <w:left w:w="80" w:type="dxa"/>
+              <w:left w:w="70" w:type="dxa"/>
             </w:tcMar>
           </w:tcPr>
           <w:p>
@@ -3022,7 +3250,7 @@
             </w:tcBorders>
             <w:shd w:fill="auto" w:val="clear"/>
             <w:tcMar>
-              <w:left w:w="80" w:type="dxa"/>
+              <w:left w:w="70" w:type="dxa"/>
             </w:tcMar>
           </w:tcPr>
           <w:p>
@@ -3049,6 +3277,7 @@
       <w:pPr>
         <w:pStyle w:val="Heading3"/>
         <w:spacing w:before="0" w:after="0"/>
+        <w:contextualSpacing/>
         <w:rPr>
           <w:b/>
           <w:b/>
@@ -3078,7 +3307,7 @@
         <w:tblStyle w:val="Table2"/>
         <w:tblW w:w="9000" w:type="dxa"/>
         <w:jc w:val="left"/>
-        <w:tblInd w:w="-27" w:type="dxa"/>
+        <w:tblInd w:w="-37" w:type="dxa"/>
         <w:tblBorders>
           <w:top w:val="single" w:sz="8" w:space="0" w:color="000001"/>
           <w:left w:val="single" w:sz="8" w:space="0" w:color="000001"/>
@@ -3089,7 +3318,7 @@
         </w:tblBorders>
         <w:tblCellMar>
           <w:top w:w="100" w:type="dxa"/>
-          <w:left w:w="80" w:type="dxa"/>
+          <w:left w:w="70" w:type="dxa"/>
           <w:bottom w:w="100" w:type="dxa"/>
           <w:right w:w="100" w:type="dxa"/>
         </w:tblCellMar>
@@ -3114,7 +3343,7 @@
             </w:tcBorders>
             <w:shd w:fill="auto" w:val="clear"/>
             <w:tcMar>
-              <w:left w:w="80" w:type="dxa"/>
+              <w:left w:w="70" w:type="dxa"/>
             </w:tcMar>
           </w:tcPr>
           <w:p>
@@ -3153,7 +3382,7 @@
             </w:tcBorders>
             <w:shd w:fill="auto" w:val="clear"/>
             <w:tcMar>
-              <w:left w:w="80" w:type="dxa"/>
+              <w:left w:w="70" w:type="dxa"/>
             </w:tcMar>
           </w:tcPr>
           <w:p>
@@ -3190,7 +3419,7 @@
             </w:tcBorders>
             <w:shd w:fill="auto" w:val="clear"/>
             <w:tcMar>
-              <w:left w:w="80" w:type="dxa"/>
+              <w:left w:w="70" w:type="dxa"/>
             </w:tcMar>
           </w:tcPr>
           <w:p>
@@ -3229,7 +3458,7 @@
             </w:tcBorders>
             <w:shd w:fill="auto" w:val="clear"/>
             <w:tcMar>
-              <w:left w:w="80" w:type="dxa"/>
+              <w:left w:w="70" w:type="dxa"/>
             </w:tcMar>
           </w:tcPr>
           <w:p>
@@ -3266,6 +3495,7 @@
       <w:pPr>
         <w:pStyle w:val="Heading3"/>
         <w:spacing w:before="0" w:after="0"/>
+        <w:contextualSpacing/>
         <w:rPr>
           <w:b/>
           <w:b/>
@@ -3295,7 +3525,7 @@
         <w:tblStyle w:val="Table3"/>
         <w:tblW w:w="9000" w:type="dxa"/>
         <w:jc w:val="left"/>
-        <w:tblInd w:w="-27" w:type="dxa"/>
+        <w:tblInd w:w="-37" w:type="dxa"/>
         <w:tblBorders>
           <w:top w:val="single" w:sz="8" w:space="0" w:color="000001"/>
           <w:left w:val="single" w:sz="8" w:space="0" w:color="000001"/>
@@ -3306,7 +3536,7 @@
         </w:tblBorders>
         <w:tblCellMar>
           <w:top w:w="100" w:type="dxa"/>
-          <w:left w:w="80" w:type="dxa"/>
+          <w:left w:w="70" w:type="dxa"/>
           <w:bottom w:w="100" w:type="dxa"/>
           <w:right w:w="100" w:type="dxa"/>
         </w:tblCellMar>
@@ -3331,7 +3561,7 @@
             </w:tcBorders>
             <w:shd w:fill="auto" w:val="clear"/>
             <w:tcMar>
-              <w:left w:w="80" w:type="dxa"/>
+              <w:left w:w="70" w:type="dxa"/>
             </w:tcMar>
           </w:tcPr>
           <w:p>
@@ -3370,7 +3600,7 @@
             </w:tcBorders>
             <w:shd w:fill="auto" w:val="clear"/>
             <w:tcMar>
-              <w:left w:w="80" w:type="dxa"/>
+              <w:left w:w="70" w:type="dxa"/>
             </w:tcMar>
           </w:tcPr>
           <w:p>
@@ -3407,7 +3637,7 @@
             </w:tcBorders>
             <w:shd w:fill="auto" w:val="clear"/>
             <w:tcMar>
-              <w:left w:w="80" w:type="dxa"/>
+              <w:left w:w="70" w:type="dxa"/>
             </w:tcMar>
           </w:tcPr>
           <w:p>
@@ -3446,7 +3676,7 @@
             </w:tcBorders>
             <w:shd w:fill="auto" w:val="clear"/>
             <w:tcMar>
-              <w:left w:w="80" w:type="dxa"/>
+              <w:left w:w="70" w:type="dxa"/>
             </w:tcMar>
           </w:tcPr>
           <w:p>
@@ -3483,7 +3713,7 @@
             </w:tcBorders>
             <w:shd w:fill="auto" w:val="clear"/>
             <w:tcMar>
-              <w:left w:w="80" w:type="dxa"/>
+              <w:left w:w="70" w:type="dxa"/>
             </w:tcMar>
           </w:tcPr>
           <w:p>
@@ -3524,7 +3754,7 @@
             </w:tcBorders>
             <w:shd w:fill="auto" w:val="clear"/>
             <w:tcMar>
-              <w:left w:w="80" w:type="dxa"/>
+              <w:left w:w="70" w:type="dxa"/>
             </w:tcMar>
           </w:tcPr>
           <w:p>
@@ -3561,6 +3791,7 @@
       <w:pPr>
         <w:pStyle w:val="Heading3"/>
         <w:spacing w:before="0" w:after="0"/>
+        <w:contextualSpacing/>
         <w:rPr>
           <w:b/>
           <w:b/>
@@ -3590,7 +3821,7 @@
         <w:tblStyle w:val="Table4"/>
         <w:tblW w:w="9000" w:type="dxa"/>
         <w:jc w:val="left"/>
-        <w:tblInd w:w="-27" w:type="dxa"/>
+        <w:tblInd w:w="-37" w:type="dxa"/>
         <w:tblBorders>
           <w:top w:val="single" w:sz="8" w:space="0" w:color="000001"/>
           <w:left w:val="single" w:sz="8" w:space="0" w:color="000001"/>
@@ -3601,7 +3832,7 @@
         </w:tblBorders>
         <w:tblCellMar>
           <w:top w:w="100" w:type="dxa"/>
-          <w:left w:w="80" w:type="dxa"/>
+          <w:left w:w="70" w:type="dxa"/>
           <w:bottom w:w="100" w:type="dxa"/>
           <w:right w:w="100" w:type="dxa"/>
         </w:tblCellMar>
@@ -3628,7 +3859,7 @@
             </w:tcBorders>
             <w:shd w:fill="auto" w:val="clear"/>
             <w:tcMar>
-              <w:left w:w="80" w:type="dxa"/>
+              <w:left w:w="70" w:type="dxa"/>
             </w:tcMar>
           </w:tcPr>
           <w:p>
@@ -3667,7 +3898,7 @@
             </w:tcBorders>
             <w:shd w:fill="auto" w:val="clear"/>
             <w:tcMar>
-              <w:left w:w="80" w:type="dxa"/>
+              <w:left w:w="70" w:type="dxa"/>
             </w:tcMar>
           </w:tcPr>
           <w:p>
@@ -3704,6 +3935,7 @@
       <w:pPr>
         <w:pStyle w:val="Heading3"/>
         <w:spacing w:before="0" w:after="0"/>
+        <w:contextualSpacing/>
         <w:rPr>
           <w:b/>
           <w:b/>
@@ -3733,7 +3965,7 @@
         <w:tblStyle w:val="Table5"/>
         <w:tblW w:w="9000" w:type="dxa"/>
         <w:jc w:val="left"/>
-        <w:tblInd w:w="-27" w:type="dxa"/>
+        <w:tblInd w:w="-37" w:type="dxa"/>
         <w:tblBorders>
           <w:top w:val="single" w:sz="8" w:space="0" w:color="000001"/>
           <w:left w:val="single" w:sz="8" w:space="0" w:color="000001"/>
@@ -3744,7 +3976,7 @@
         </w:tblBorders>
         <w:tblCellMar>
           <w:top w:w="100" w:type="dxa"/>
-          <w:left w:w="80" w:type="dxa"/>
+          <w:left w:w="70" w:type="dxa"/>
           <w:bottom w:w="100" w:type="dxa"/>
           <w:right w:w="100" w:type="dxa"/>
         </w:tblCellMar>
@@ -3771,7 +4003,7 @@
             </w:tcBorders>
             <w:shd w:fill="auto" w:val="clear"/>
             <w:tcMar>
-              <w:left w:w="80" w:type="dxa"/>
+              <w:left w:w="70" w:type="dxa"/>
             </w:tcMar>
           </w:tcPr>
           <w:p>
@@ -3810,7 +4042,7 @@
             </w:tcBorders>
             <w:shd w:fill="auto" w:val="clear"/>
             <w:tcMar>
-              <w:left w:w="80" w:type="dxa"/>
+              <w:left w:w="70" w:type="dxa"/>
             </w:tcMar>
           </w:tcPr>
           <w:p>
@@ -4100,6 +4332,152 @@
   <w:abstractNum w:abstractNumId="3">
     <w:lvl w:ilvl="0">
       <w:start w:val="1"/>
+      <w:numFmt w:val="bullet"/>
+      <w:lvlText w:val=""/>
+      <w:lvlJc w:val="left"/>
+      <w:pPr>
+        <w:tabs>
+          <w:tab w:val="num" w:pos="720"/>
+        </w:tabs>
+        <w:ind w:left="720" w:hanging="360"/>
+      </w:pPr>
+      <w:rPr>
+        <w:rFonts w:ascii="Symbol" w:hAnsi="Symbol" w:cs="Symbol" w:hint="default"/>
+        <w:rFonts w:cs="OpenSymbol"/>
+      </w:rPr>
+    </w:lvl>
+    <w:lvl w:ilvl="1">
+      <w:start w:val="1"/>
+      <w:numFmt w:val="bullet"/>
+      <w:lvlText w:val="◦"/>
+      <w:lvlJc w:val="left"/>
+      <w:pPr>
+        <w:tabs>
+          <w:tab w:val="num" w:pos="1080"/>
+        </w:tabs>
+        <w:ind w:left="1080" w:hanging="360"/>
+      </w:pPr>
+      <w:rPr>
+        <w:rFonts w:ascii="OpenSymbol" w:hAnsi="OpenSymbol" w:cs="OpenSymbol" w:hint="default"/>
+        <w:rFonts w:cs="OpenSymbol"/>
+      </w:rPr>
+    </w:lvl>
+    <w:lvl w:ilvl="2">
+      <w:start w:val="1"/>
+      <w:numFmt w:val="bullet"/>
+      <w:lvlText w:val="▪"/>
+      <w:lvlJc w:val="left"/>
+      <w:pPr>
+        <w:tabs>
+          <w:tab w:val="num" w:pos="1440"/>
+        </w:tabs>
+        <w:ind w:left="1440" w:hanging="360"/>
+      </w:pPr>
+      <w:rPr>
+        <w:rFonts w:ascii="OpenSymbol" w:hAnsi="OpenSymbol" w:cs="OpenSymbol" w:hint="default"/>
+        <w:rFonts w:cs="OpenSymbol"/>
+      </w:rPr>
+    </w:lvl>
+    <w:lvl w:ilvl="3">
+      <w:start w:val="1"/>
+      <w:numFmt w:val="bullet"/>
+      <w:lvlText w:val=""/>
+      <w:lvlJc w:val="left"/>
+      <w:pPr>
+        <w:tabs>
+          <w:tab w:val="num" w:pos="1800"/>
+        </w:tabs>
+        <w:ind w:left="1800" w:hanging="360"/>
+      </w:pPr>
+      <w:rPr>
+        <w:rFonts w:ascii="Symbol" w:hAnsi="Symbol" w:cs="Symbol" w:hint="default"/>
+        <w:rFonts w:cs="OpenSymbol"/>
+      </w:rPr>
+    </w:lvl>
+    <w:lvl w:ilvl="4">
+      <w:start w:val="1"/>
+      <w:numFmt w:val="bullet"/>
+      <w:lvlText w:val="◦"/>
+      <w:lvlJc w:val="left"/>
+      <w:pPr>
+        <w:tabs>
+          <w:tab w:val="num" w:pos="2160"/>
+        </w:tabs>
+        <w:ind w:left="2160" w:hanging="360"/>
+      </w:pPr>
+      <w:rPr>
+        <w:rFonts w:ascii="OpenSymbol" w:hAnsi="OpenSymbol" w:cs="OpenSymbol" w:hint="default"/>
+        <w:rFonts w:cs="OpenSymbol"/>
+      </w:rPr>
+    </w:lvl>
+    <w:lvl w:ilvl="5">
+      <w:start w:val="1"/>
+      <w:numFmt w:val="bullet"/>
+      <w:lvlText w:val="▪"/>
+      <w:lvlJc w:val="left"/>
+      <w:pPr>
+        <w:tabs>
+          <w:tab w:val="num" w:pos="2520"/>
+        </w:tabs>
+        <w:ind w:left="2520" w:hanging="360"/>
+      </w:pPr>
+      <w:rPr>
+        <w:rFonts w:ascii="OpenSymbol" w:hAnsi="OpenSymbol" w:cs="OpenSymbol" w:hint="default"/>
+        <w:rFonts w:cs="OpenSymbol"/>
+      </w:rPr>
+    </w:lvl>
+    <w:lvl w:ilvl="6">
+      <w:start w:val="1"/>
+      <w:numFmt w:val="bullet"/>
+      <w:lvlText w:val=""/>
+      <w:lvlJc w:val="left"/>
+      <w:pPr>
+        <w:tabs>
+          <w:tab w:val="num" w:pos="2880"/>
+        </w:tabs>
+        <w:ind w:left="2880" w:hanging="360"/>
+      </w:pPr>
+      <w:rPr>
+        <w:rFonts w:ascii="Symbol" w:hAnsi="Symbol" w:cs="Symbol" w:hint="default"/>
+        <w:rFonts w:cs="OpenSymbol"/>
+      </w:rPr>
+    </w:lvl>
+    <w:lvl w:ilvl="7">
+      <w:start w:val="1"/>
+      <w:numFmt w:val="bullet"/>
+      <w:lvlText w:val="◦"/>
+      <w:lvlJc w:val="left"/>
+      <w:pPr>
+        <w:tabs>
+          <w:tab w:val="num" w:pos="3240"/>
+        </w:tabs>
+        <w:ind w:left="3240" w:hanging="360"/>
+      </w:pPr>
+      <w:rPr>
+        <w:rFonts w:ascii="OpenSymbol" w:hAnsi="OpenSymbol" w:cs="OpenSymbol" w:hint="default"/>
+        <w:rFonts w:cs="OpenSymbol"/>
+      </w:rPr>
+    </w:lvl>
+    <w:lvl w:ilvl="8">
+      <w:start w:val="1"/>
+      <w:numFmt w:val="bullet"/>
+      <w:lvlText w:val="▪"/>
+      <w:lvlJc w:val="left"/>
+      <w:pPr>
+        <w:tabs>
+          <w:tab w:val="num" w:pos="3600"/>
+        </w:tabs>
+        <w:ind w:left="3600" w:hanging="360"/>
+      </w:pPr>
+      <w:rPr>
+        <w:rFonts w:ascii="OpenSymbol" w:hAnsi="OpenSymbol" w:cs="OpenSymbol" w:hint="default"/>
+        <w:rFonts w:cs="OpenSymbol"/>
+      </w:rPr>
+    </w:lvl>
+  </w:abstractNum>
+  <w:abstractNum w:abstractNumId="4">
+    <w:lvl w:ilvl="0">
+      <w:start w:val="1"/>
       <w:numFmt w:val="none"/>
       <w:suff w:val="nothing"/>
       <w:lvlText w:val=""/>
@@ -4197,6 +4575,9 @@
   </w:num>
   <w:num w:numId="3">
     <w:abstractNumId w:val="3"/>
+  </w:num>
+  <w:num w:numId="4">
+    <w:abstractNumId w:val="4"/>
   </w:num>
 </w:numbering>
 </file>
@@ -4250,14 +4631,17 @@
   </w:style>
   <w:style w:type="paragraph" w:styleId="Heading1">
     <w:name w:val="Heading 1"/>
+    <w:basedOn w:val="Normal"/>
     <w:next w:val="Normal"/>
     <w:qFormat/>
     <w:pPr>
       <w:keepNext w:val="true"/>
       <w:keepLines/>
       <w:widowControl w:val="false"/>
+      <w:bidi w:val="0"/>
       <w:spacing w:lineRule="auto" w:line="240" w:before="400" w:after="120"/>
       <w:contextualSpacing/>
+      <w:jc w:val="left"/>
     </w:pPr>
     <w:rPr>
       <w:rFonts w:ascii="Arial" w:hAnsi="Arial" w:eastAsia="Arial" w:cs="Arial"/>
@@ -4270,14 +4654,17 @@
   </w:style>
   <w:style w:type="paragraph" w:styleId="Heading2">
     <w:name w:val="Heading 2"/>
+    <w:basedOn w:val="Normal"/>
     <w:next w:val="Normal"/>
     <w:qFormat/>
     <w:pPr>
       <w:keepNext w:val="true"/>
       <w:keepLines/>
       <w:widowControl w:val="false"/>
+      <w:bidi w:val="0"/>
       <w:spacing w:lineRule="auto" w:line="240" w:before="360" w:after="120"/>
       <w:contextualSpacing/>
+      <w:jc w:val="left"/>
     </w:pPr>
     <w:rPr>
       <w:rFonts w:ascii="Arial" w:hAnsi="Arial" w:eastAsia="Arial" w:cs="Arial"/>
@@ -4291,14 +4678,17 @@
   </w:style>
   <w:style w:type="paragraph" w:styleId="Heading3">
     <w:name w:val="Heading 3"/>
+    <w:basedOn w:val="Normal"/>
     <w:next w:val="Normal"/>
     <w:qFormat/>
     <w:pPr>
       <w:keepNext w:val="true"/>
       <w:keepLines/>
       <w:widowControl w:val="false"/>
+      <w:bidi w:val="0"/>
       <w:spacing w:lineRule="auto" w:line="240" w:before="320" w:after="80"/>
       <w:contextualSpacing/>
+      <w:jc w:val="left"/>
     </w:pPr>
     <w:rPr>
       <w:rFonts w:ascii="Arial" w:hAnsi="Arial" w:eastAsia="Arial" w:cs="Arial"/>
@@ -4312,14 +4702,17 @@
   </w:style>
   <w:style w:type="paragraph" w:styleId="Heading4">
     <w:name w:val="Heading 4"/>
+    <w:basedOn w:val="Normal"/>
     <w:next w:val="Normal"/>
     <w:qFormat/>
     <w:pPr>
       <w:keepNext w:val="true"/>
       <w:keepLines/>
       <w:widowControl w:val="false"/>
+      <w:bidi w:val="0"/>
       <w:spacing w:lineRule="auto" w:line="240" w:before="280" w:after="80"/>
       <w:contextualSpacing/>
+      <w:jc w:val="left"/>
     </w:pPr>
     <w:rPr>
       <w:rFonts w:ascii="Arial" w:hAnsi="Arial" w:eastAsia="Arial" w:cs="Arial"/>
@@ -4332,14 +4725,17 @@
   </w:style>
   <w:style w:type="paragraph" w:styleId="Heading5">
     <w:name w:val="Heading 5"/>
+    <w:basedOn w:val="Normal"/>
     <w:next w:val="Normal"/>
     <w:qFormat/>
     <w:pPr>
       <w:keepNext w:val="true"/>
       <w:keepLines/>
       <w:widowControl w:val="false"/>
+      <w:bidi w:val="0"/>
       <w:spacing w:lineRule="auto" w:line="240" w:before="240" w:after="80"/>
       <w:contextualSpacing/>
+      <w:jc w:val="left"/>
     </w:pPr>
     <w:rPr>
       <w:rFonts w:ascii="Arial" w:hAnsi="Arial" w:eastAsia="Arial" w:cs="Arial"/>
@@ -4352,14 +4748,17 @@
   </w:style>
   <w:style w:type="paragraph" w:styleId="Heading6">
     <w:name w:val="Heading 6"/>
+    <w:basedOn w:val="Normal"/>
     <w:next w:val="Normal"/>
     <w:qFormat/>
     <w:pPr>
       <w:keepNext w:val="true"/>
       <w:keepLines/>
       <w:widowControl w:val="false"/>
+      <w:bidi w:val="0"/>
       <w:spacing w:lineRule="auto" w:line="240" w:before="240" w:after="80"/>
       <w:contextualSpacing/>
+      <w:jc w:val="left"/>
     </w:pPr>
     <w:rPr>
       <w:rFonts w:ascii="Arial" w:hAnsi="Arial" w:eastAsia="Arial" w:cs="Arial"/>
@@ -4663,6 +5062,156 @@
     <w:qFormat/>
     <w:rPr>
       <w:u w:val="none"/>
+    </w:rPr>
+  </w:style>
+  <w:style w:type="character" w:styleId="ListLabel37">
+    <w:name w:val="ListLabel 37"/>
+    <w:qFormat/>
+    <w:rPr>
+      <w:rFonts w:ascii="Arial" w:hAnsi="Arial" w:eastAsia="Arial" w:cs="Arial"/>
+      <w:b w:val="false"/>
+      <w:color w:val="424242"/>
+      <w:sz w:val="30"/>
+      <w:szCs w:val="30"/>
+      <w:u w:val="none"/>
+    </w:rPr>
+  </w:style>
+  <w:style w:type="character" w:styleId="ListLabel38">
+    <w:name w:val="ListLabel 38"/>
+    <w:qFormat/>
+    <w:rPr>
+      <w:rFonts w:cs="Arial"/>
+      <w:color w:val="424242"/>
+      <w:sz w:val="30"/>
+      <w:szCs w:val="30"/>
+      <w:u w:val="none"/>
+    </w:rPr>
+  </w:style>
+  <w:style w:type="character" w:styleId="ListLabel39">
+    <w:name w:val="ListLabel 39"/>
+    <w:qFormat/>
+    <w:rPr>
+      <w:rFonts w:cs="Arial"/>
+      <w:color w:val="424242"/>
+      <w:sz w:val="30"/>
+      <w:szCs w:val="30"/>
+      <w:u w:val="none"/>
+    </w:rPr>
+  </w:style>
+  <w:style w:type="character" w:styleId="ListLabel40">
+    <w:name w:val="ListLabel 40"/>
+    <w:qFormat/>
+    <w:rPr>
+      <w:u w:val="none"/>
+    </w:rPr>
+  </w:style>
+  <w:style w:type="character" w:styleId="ListLabel41">
+    <w:name w:val="ListLabel 41"/>
+    <w:qFormat/>
+    <w:rPr>
+      <w:u w:val="none"/>
+    </w:rPr>
+  </w:style>
+  <w:style w:type="character" w:styleId="ListLabel42">
+    <w:name w:val="ListLabel 42"/>
+    <w:qFormat/>
+    <w:rPr>
+      <w:u w:val="none"/>
+    </w:rPr>
+  </w:style>
+  <w:style w:type="character" w:styleId="ListLabel43">
+    <w:name w:val="ListLabel 43"/>
+    <w:qFormat/>
+    <w:rPr>
+      <w:u w:val="none"/>
+    </w:rPr>
+  </w:style>
+  <w:style w:type="character" w:styleId="ListLabel44">
+    <w:name w:val="ListLabel 44"/>
+    <w:qFormat/>
+    <w:rPr>
+      <w:u w:val="none"/>
+    </w:rPr>
+  </w:style>
+  <w:style w:type="character" w:styleId="ListLabel45">
+    <w:name w:val="ListLabel 45"/>
+    <w:qFormat/>
+    <w:rPr>
+      <w:u w:val="none"/>
+    </w:rPr>
+  </w:style>
+  <w:style w:type="character" w:styleId="ListLabel46">
+    <w:name w:val="ListLabel 46"/>
+    <w:qFormat/>
+    <w:rPr>
+      <w:rFonts w:eastAsia="Arial" w:cs="Arial"/>
+      <w:color w:val="424242"/>
+      <w:sz w:val="30"/>
+      <w:szCs w:val="30"/>
+      <w:u w:val="none"/>
+    </w:rPr>
+  </w:style>
+  <w:style w:type="character" w:styleId="ListLabel47">
+    <w:name w:val="ListLabel 47"/>
+    <w:qFormat/>
+    <w:rPr>
+      <w:u w:val="none"/>
+    </w:rPr>
+  </w:style>
+  <w:style w:type="character" w:styleId="ListLabel48">
+    <w:name w:val="ListLabel 48"/>
+    <w:qFormat/>
+    <w:rPr>
+      <w:u w:val="none"/>
+    </w:rPr>
+  </w:style>
+  <w:style w:type="character" w:styleId="ListLabel49">
+    <w:name w:val="ListLabel 49"/>
+    <w:qFormat/>
+    <w:rPr>
+      <w:u w:val="none"/>
+    </w:rPr>
+  </w:style>
+  <w:style w:type="character" w:styleId="ListLabel50">
+    <w:name w:val="ListLabel 50"/>
+    <w:qFormat/>
+    <w:rPr>
+      <w:u w:val="none"/>
+    </w:rPr>
+  </w:style>
+  <w:style w:type="character" w:styleId="ListLabel51">
+    <w:name w:val="ListLabel 51"/>
+    <w:qFormat/>
+    <w:rPr>
+      <w:u w:val="none"/>
+    </w:rPr>
+  </w:style>
+  <w:style w:type="character" w:styleId="ListLabel52">
+    <w:name w:val="ListLabel 52"/>
+    <w:qFormat/>
+    <w:rPr>
+      <w:u w:val="none"/>
+    </w:rPr>
+  </w:style>
+  <w:style w:type="character" w:styleId="ListLabel53">
+    <w:name w:val="ListLabel 53"/>
+    <w:qFormat/>
+    <w:rPr>
+      <w:u w:val="none"/>
+    </w:rPr>
+  </w:style>
+  <w:style w:type="character" w:styleId="ListLabel54">
+    <w:name w:val="ListLabel 54"/>
+    <w:qFormat/>
+    <w:rPr>
+      <w:u w:val="none"/>
+    </w:rPr>
+  </w:style>
+  <w:style w:type="character" w:styleId="Bullets">
+    <w:name w:val="Bullets"/>
+    <w:qFormat/>
+    <w:rPr>
+      <w:rFonts w:ascii="OpenSymbol" w:hAnsi="OpenSymbol" w:eastAsia="OpenSymbol" w:cs="OpenSymbol"/>
     </w:rPr>
   </w:style>
   <w:style w:type="paragraph" w:styleId="Heading">

</xml_diff>